<commit_message>
tested using backend and added Data science questions
</commit_message>
<xml_diff>
--- a/resumes/pdf.docx
+++ b/resumes/pdf.docx
@@ -3,11 +3,286 @@
 <w:document xmlns:wpc="http://schemas.microsoft.com/office/word/2010/wordprocessingCanvas" xmlns:mc="http://schemas.openxmlformats.org/markup-compatibility/2006" xmlns:o="urn:schemas-microsoft-com:office:office" xmlns:r="http://schemas.openxmlformats.org/officeDocument/2006/relationships" xmlns:m="http://schemas.openxmlformats.org/officeDocument/2006/math" xmlns:v="urn:schemas-microsoft-com:vml" xmlns:wp14="http://schemas.microsoft.com/office/word/2010/wordprocessingDrawing" xmlns:wp="http://schemas.openxmlformats.org/drawingml/2006/wordprocessingDrawing" xmlns:w10="urn:schemas-microsoft-com:office:word" xmlns:w="http://schemas.openxmlformats.org/wordprocessingml/2006/main" xmlns:w14="http://schemas.microsoft.com/office/word/2010/wordml" xmlns:w15="http://schemas.microsoft.com/office/word/2012/wordml" xmlns:wpg="http://schemas.microsoft.com/office/word/2010/wordprocessingGroup" xmlns:wpi="http://schemas.microsoft.com/office/word/2010/wordprocessingInk" xmlns:wne="http://schemas.microsoft.com/office/word/2006/wordml" xmlns:wps="http://schemas.microsoft.com/office/word/2010/wordprocessingShape" mc:Ignorable="w14 w15 wp14">
   <w:body>
     <w:p>
-      <w:r>
-        <w:t>Sap developer</w:t>
-      </w:r>
+      <w:pPr>
+        <w:pStyle w:val="Default"/>
+      </w:pPr>
+    </w:p>
+    <w:p>
+      <w:pPr>
+        <w:pStyle w:val="Default"/>
+        <w:ind w:left="3600"/>
+        <w:rPr>
+          <w:sz w:val="26"/>
+          <w:szCs w:val="26"/>
+        </w:rPr>
+      </w:pPr>
+      <w:r>
+        <w:t>XXX</w:t>
+      </w:r>
+    </w:p>
+    <w:p>
+      <w:pPr>
+        <w:pStyle w:val="Default"/>
+        <w:ind w:left="3600"/>
+        <w:rPr>
+          <w:rFonts w:ascii="Calibri" w:hAnsi="Calibri" w:cs="Calibri"/>
+          <w:sz w:val="22"/>
+          <w:szCs w:val="22"/>
+        </w:rPr>
+      </w:pPr>
+      <w:r>
+        <w:rPr>
+          <w:rFonts w:ascii="Calibri" w:hAnsi="Calibri" w:cs="Calibri"/>
+          <w:sz w:val="22"/>
+          <w:szCs w:val="22"/>
+        </w:rPr>
+        <w:t xml:space="preserve">1234 North 55 Street </w:t>
+      </w:r>
+    </w:p>
+    <w:p>
+      <w:pPr>
+        <w:pStyle w:val="Default"/>
+        <w:ind w:left="3600"/>
+        <w:rPr>
+          <w:rFonts w:ascii="Calibri" w:hAnsi="Calibri" w:cs="Calibri"/>
+          <w:sz w:val="22"/>
+          <w:szCs w:val="22"/>
+        </w:rPr>
+      </w:pPr>
+      <w:r>
+        <w:rPr>
+          <w:rFonts w:ascii="Calibri" w:hAnsi="Calibri" w:cs="Calibri"/>
+          <w:sz w:val="22"/>
+          <w:szCs w:val="22"/>
+        </w:rPr>
+        <w:t xml:space="preserve">Bellevue, Nebraska 68005 </w:t>
+      </w:r>
+    </w:p>
+    <w:p>
+      <w:pPr>
+        <w:pStyle w:val="Default"/>
+        <w:ind w:left="3600"/>
+        <w:rPr>
+          <w:rFonts w:ascii="Calibri" w:hAnsi="Calibri" w:cs="Calibri"/>
+          <w:sz w:val="22"/>
+          <w:szCs w:val="22"/>
+        </w:rPr>
+      </w:pPr>
+      <w:r>
+        <w:rPr>
+          <w:rFonts w:ascii="Calibri" w:hAnsi="Calibri" w:cs="Calibri"/>
+          <w:sz w:val="22"/>
+          <w:szCs w:val="22"/>
+        </w:rPr>
+        <w:t xml:space="preserve">(402) 292-2345 </w:t>
+      </w:r>
+    </w:p>
+    <w:p>
+      <w:pPr>
+        <w:pStyle w:val="Default"/>
+        <w:ind w:left="3600"/>
+        <w:rPr>
+          <w:rFonts w:ascii="Calibri" w:hAnsi="Calibri" w:cs="Calibri"/>
+          <w:sz w:val="22"/>
+          <w:szCs w:val="22"/>
+        </w:rPr>
+      </w:pPr>
+      <w:hyperlink r:id="rId4" w:history="1">
+        <w:r>
+          <w:rPr>
+            <w:rStyle w:val="Hyperlink"/>
+            <w:rFonts w:ascii="Calibri" w:hAnsi="Calibri" w:cs="Calibri"/>
+            <w:sz w:val="22"/>
+            <w:szCs w:val="22"/>
+          </w:rPr>
+          <w:t>imasample1@xxx.com</w:t>
+        </w:r>
+      </w:hyperlink>
+      <w:r>
+        <w:rPr>
+          <w:rFonts w:ascii="Calibri" w:hAnsi="Calibri" w:cs="Calibri"/>
+          <w:sz w:val="22"/>
+          <w:szCs w:val="22"/>
+        </w:rPr>
+        <w:t xml:space="preserve"> </w:t>
+      </w:r>
+    </w:p>
+    <w:p>
+      <w:pPr>
+        <w:pStyle w:val="Default"/>
+        <w:ind w:left="3600"/>
+        <w:rPr>
+          <w:rFonts w:ascii="Calibri" w:hAnsi="Calibri" w:cs="Calibri"/>
+          <w:sz w:val="22"/>
+          <w:szCs w:val="22"/>
+        </w:rPr>
+      </w:pPr>
+    </w:p>
+    <w:p>
+      <w:pPr>
+        <w:pStyle w:val="Default"/>
+        <w:ind w:left="3600"/>
+        <w:rPr>
+          <w:rFonts w:ascii="Calibri" w:hAnsi="Calibri" w:cs="Calibri"/>
+          <w:sz w:val="22"/>
+          <w:szCs w:val="22"/>
+        </w:rPr>
+      </w:pPr>
+    </w:p>
+    <w:p>
+      <w:pPr>
+        <w:pStyle w:val="Default"/>
+        <w:ind w:left="2160"/>
+        <w:rPr>
+          <w:sz w:val="23"/>
+          <w:szCs w:val="23"/>
+        </w:rPr>
+      </w:pPr>
+      <w:r>
+        <w:rPr>
+          <w:sz w:val="23"/>
+          <w:szCs w:val="23"/>
+        </w:rPr>
+        <w:t xml:space="preserve">SUMMARY OF QUALIFICATIONS </w:t>
+      </w:r>
+    </w:p>
+    <w:p>
+      <w:pPr>
+        <w:pStyle w:val="Default"/>
+        <w:ind w:left="720"/>
+        <w:rPr>
+          <w:rFonts w:ascii="Calibri" w:hAnsi="Calibri" w:cs="Calibri"/>
+          <w:sz w:val="22"/>
+          <w:szCs w:val="22"/>
+        </w:rPr>
+      </w:pPr>
+      <w:r>
+        <w:rPr>
+          <w:rFonts w:ascii="Calibri" w:hAnsi="Calibri" w:cs="Calibri"/>
+          <w:sz w:val="22"/>
+          <w:szCs w:val="22"/>
+        </w:rPr>
+        <w:t xml:space="preserve">Exceptionally well organized and resourceful Professional with more than six years’ experience and a solid academic background in accounting and financial management; excellent analytical and problem solving skills; able to handle multiple projects while producing high quality work in a fast-paced, deadline-oriented environment. </w:t>
+      </w:r>
+    </w:p>
+    <w:p>
+      <w:pPr>
+        <w:pStyle w:val="Default"/>
+        <w:ind w:left="720"/>
+        <w:rPr>
+          <w:rFonts w:ascii="Calibri" w:hAnsi="Calibri" w:cs="Calibri"/>
+          <w:sz w:val="22"/>
+          <w:szCs w:val="22"/>
+        </w:rPr>
+      </w:pPr>
+    </w:p>
+    <w:p>
+      <w:pPr>
+        <w:pStyle w:val="Default"/>
+        <w:ind w:left="720"/>
+        <w:rPr>
+          <w:rFonts w:ascii="Calibri" w:hAnsi="Calibri" w:cs="Calibri"/>
+          <w:sz w:val="22"/>
+          <w:szCs w:val="22"/>
+        </w:rPr>
+      </w:pPr>
+    </w:p>
+    <w:p>
+      <w:pPr>
+        <w:pStyle w:val="Default"/>
+        <w:ind w:left="2160" w:firstLine="720"/>
+        <w:rPr>
+          <w:sz w:val="23"/>
+          <w:szCs w:val="23"/>
+        </w:rPr>
+      </w:pPr>
+      <w:r>
+        <w:rPr>
+          <w:sz w:val="23"/>
+          <w:szCs w:val="23"/>
+        </w:rPr>
+        <w:t xml:space="preserve">EDUCATION </w:t>
+      </w:r>
+    </w:p>
+    <w:p>
+      <w:pPr>
+        <w:pStyle w:val="Default"/>
+        <w:ind w:left="720"/>
+        <w:rPr>
+          <w:rFonts w:ascii="Calibri" w:hAnsi="Calibri" w:cs="Calibri"/>
+          <w:sz w:val="22"/>
+          <w:szCs w:val="22"/>
+        </w:rPr>
+      </w:pPr>
+      <w:r>
+        <w:rPr>
+          <w:rFonts w:ascii="Calibri" w:hAnsi="Calibri" w:cs="Calibri"/>
+          <w:sz w:val="22"/>
+          <w:szCs w:val="22"/>
+        </w:rPr>
+        <w:t xml:space="preserve">Bachelor of Science, Bellevue University, Bellevue, NE (In Progress) </w:t>
+      </w:r>
+    </w:p>
+    <w:p>
+      <w:pPr>
+        <w:pStyle w:val="Default"/>
+        <w:ind w:left="720"/>
+        <w:rPr>
+          <w:rFonts w:ascii="Calibri" w:hAnsi="Calibri" w:cs="Calibri"/>
+          <w:sz w:val="22"/>
+          <w:szCs w:val="22"/>
+        </w:rPr>
+      </w:pPr>
+      <w:r>
+        <w:rPr>
+          <w:rFonts w:ascii="Calibri" w:hAnsi="Calibri" w:cs="Calibri"/>
+          <w:sz w:val="22"/>
+          <w:szCs w:val="22"/>
+        </w:rPr>
+        <w:t xml:space="preserve">Major: Accounting Minor: Computer Information Systems Expected Graduation Date: January, 20xx GPA to date: 3.95/4.00 </w:t>
+      </w:r>
+    </w:p>
+    <w:p>
+      <w:pPr>
+        <w:pStyle w:val="Default"/>
+        <w:ind w:left="720"/>
+        <w:rPr>
+          <w:rFonts w:ascii="Calibri" w:hAnsi="Calibri" w:cs="Calibri"/>
+          <w:sz w:val="22"/>
+          <w:szCs w:val="22"/>
+        </w:rPr>
+      </w:pPr>
       <w:bookmarkStart w:id="0" w:name="_GoBack"/>
       <w:bookmarkEnd w:id="0"/>
+    </w:p>
+    <w:p>
+      <w:pPr>
+        <w:ind w:left="2160" w:firstLine="720"/>
+      </w:pPr>
+      <w:r>
+        <w:rPr>
+          <w:rFonts w:ascii="Calibri" w:hAnsi="Calibri" w:cs="Calibri"/>
+          <w:sz w:val="28"/>
+          <w:szCs w:val="28"/>
+        </w:rPr>
+        <w:t>TECHNICAL</w:t>
+      </w:r>
+    </w:p>
+    <w:p>
+      <w:pPr>
+        <w:ind w:left="1440" w:firstLine="720"/>
+      </w:pPr>
+      <w:r>
+        <w:t>Sap developer</w:t>
+      </w:r>
+      <w:proofErr w:type="gramStart"/>
+      <w:r>
+        <w:t>,abap,pipo</w:t>
+      </w:r>
+      <w:proofErr w:type="gramEnd"/>
+      <w:r>
+        <w:t xml:space="preserve"> and ui5</w:t>
+      </w:r>
     </w:p>
     <w:sectPr>
       <w:pgSz w:w="11906" w:h="16838"/>
@@ -440,6 +715,34 @@
     <w:semiHidden/>
     <w:unhideWhenUsed/>
   </w:style>
+  <w:style w:type="paragraph" w:customStyle="1" w:styleId="Default">
+    <w:name w:val="Default"/>
+    <w:rsid w:val="00DF5C9E"/>
+    <w:pPr>
+      <w:autoSpaceDE w:val="0"/>
+      <w:autoSpaceDN w:val="0"/>
+      <w:adjustRightInd w:val="0"/>
+      <w:spacing w:after="0" w:line="240" w:lineRule="auto"/>
+    </w:pPr>
+    <w:rPr>
+      <w:rFonts w:ascii="Times New Roman" w:hAnsi="Times New Roman" w:cs="Times New Roman"/>
+      <w:color w:val="000000"/>
+      <w:sz w:val="24"/>
+      <w:szCs w:val="24"/>
+      <w:lang w:bidi="ta-IN"/>
+    </w:rPr>
+  </w:style>
+  <w:style w:type="character" w:styleId="Hyperlink">
+    <w:name w:val="Hyperlink"/>
+    <w:basedOn w:val="DefaultParagraphFont"/>
+    <w:uiPriority w:val="99"/>
+    <w:unhideWhenUsed/>
+    <w:rsid w:val="00DF5C9E"/>
+    <w:rPr>
+      <w:color w:val="0563C1" w:themeColor="hyperlink"/>
+      <w:u w:val="single"/>
+    </w:rPr>
+  </w:style>
 </w:styles>
 </file>
 

</xml_diff>

<commit_message>
added devops domain and updated datascience checked backend
</commit_message>
<xml_diff>
--- a/resumes/pdf.docx
+++ b/resumes/pdf.docx
@@ -17,7 +17,7 @@
         </w:rPr>
       </w:pPr>
       <w:r>
-        <w:t>XXX</w:t>
+        <w:t>AAA</w:t>
       </w:r>
     </w:p>
     <w:p>
@@ -252,36 +252,250 @@
           <w:szCs w:val="22"/>
         </w:rPr>
       </w:pPr>
+    </w:p>
+    <w:p>
+      <w:pPr>
+        <w:ind w:left="2160" w:firstLine="720"/>
+      </w:pPr>
+      <w:r>
+        <w:rPr>
+          <w:rFonts w:ascii="Calibri" w:hAnsi="Calibri" w:cs="Calibri"/>
+          <w:sz w:val="28"/>
+          <w:szCs w:val="28"/>
+        </w:rPr>
+        <w:t>TECHNICAL</w:t>
+      </w:r>
+    </w:p>
+    <w:p>
+      <w:pPr>
+        <w:ind w:left="720" w:firstLine="720"/>
+      </w:pPr>
+      <w:r>
+        <w:t>Cloud Operations Architect (DevOps) - DevOps</w:t>
+      </w:r>
+    </w:p>
+    <w:p>
+      <w:pPr>
+        <w:ind w:left="720" w:firstLine="720"/>
+      </w:pPr>
+      <w:r>
+        <w:t xml:space="preserve">Skill Details </w:t>
+      </w:r>
+    </w:p>
+    <w:p>
+      <w:pPr>
+        <w:ind w:left="720" w:firstLine="720"/>
+      </w:pPr>
+      <w:r>
+        <w:t xml:space="preserve">Cloud Computing- </w:t>
+      </w:r>
+      <w:proofErr w:type="spellStart"/>
+      <w:r>
+        <w:t>Exprience</w:t>
+      </w:r>
+      <w:proofErr w:type="spellEnd"/>
+      <w:r>
+        <w:t xml:space="preserve"> - 48 months</w:t>
+      </w:r>
+    </w:p>
+    <w:p>
+      <w:pPr>
+        <w:ind w:left="720" w:firstLine="720"/>
+      </w:pPr>
+      <w:r>
+        <w:t xml:space="preserve">Shell Scripting- </w:t>
+      </w:r>
+      <w:proofErr w:type="spellStart"/>
+      <w:r>
+        <w:t>Exprience</w:t>
+      </w:r>
+      <w:proofErr w:type="spellEnd"/>
+      <w:r>
+        <w:t xml:space="preserve"> - 96 months</w:t>
+      </w:r>
+    </w:p>
+    <w:p>
+      <w:pPr>
+        <w:ind w:left="720" w:firstLine="720"/>
+      </w:pPr>
+      <w:r>
+        <w:t xml:space="preserve">Python- </w:t>
+      </w:r>
+      <w:proofErr w:type="spellStart"/>
+      <w:r>
+        <w:t>Exprience</w:t>
+      </w:r>
+      <w:proofErr w:type="spellEnd"/>
+      <w:r>
+        <w:t xml:space="preserve"> - 6 months</w:t>
+      </w:r>
+    </w:p>
+    <w:p>
+      <w:pPr>
+        <w:ind w:left="720" w:firstLine="720"/>
+      </w:pPr>
+      <w:r>
+        <w:t xml:space="preserve">Automation- </w:t>
+      </w:r>
+      <w:proofErr w:type="spellStart"/>
+      <w:r>
+        <w:t>Exprience</w:t>
+      </w:r>
+      <w:proofErr w:type="spellEnd"/>
+      <w:r>
+        <w:t xml:space="preserve"> - 72 months</w:t>
+      </w:r>
+    </w:p>
+    <w:p>
+      <w:pPr>
+        <w:ind w:left="720" w:firstLine="720"/>
+      </w:pPr>
+      <w:r>
+        <w:t xml:space="preserve">Solution Architect- </w:t>
+      </w:r>
+      <w:proofErr w:type="spellStart"/>
+      <w:r>
+        <w:t>Exprience</w:t>
+      </w:r>
+      <w:proofErr w:type="spellEnd"/>
+      <w:r>
+        <w:t xml:space="preserve"> - Less than 1 year months</w:t>
+      </w:r>
+    </w:p>
+    <w:p>
+      <w:pPr>
+        <w:ind w:left="720" w:firstLine="720"/>
+      </w:pPr>
+      <w:r>
+        <w:t xml:space="preserve">Azure- </w:t>
+      </w:r>
+      <w:proofErr w:type="spellStart"/>
+      <w:r>
+        <w:t>Exprience</w:t>
+      </w:r>
+      <w:proofErr w:type="spellEnd"/>
+      <w:r>
+        <w:t xml:space="preserve"> - Less than 1 year months</w:t>
+      </w:r>
       <w:bookmarkStart w:id="0" w:name="_GoBack"/>
       <w:bookmarkEnd w:id="0"/>
     </w:p>
     <w:p>
       <w:pPr>
-        <w:ind w:left="2160" w:firstLine="720"/>
-      </w:pPr>
-      <w:r>
-        <w:rPr>
-          <w:rFonts w:ascii="Calibri" w:hAnsi="Calibri" w:cs="Calibri"/>
-          <w:sz w:val="28"/>
-          <w:szCs w:val="28"/>
-        </w:rPr>
-        <w:t>TECHNICAL</w:t>
-      </w:r>
-    </w:p>
-    <w:p>
-      <w:pPr>
-        <w:ind w:left="1440" w:firstLine="720"/>
-      </w:pPr>
-      <w:r>
-        <w:t>Sap developer</w:t>
-      </w:r>
+        <w:ind w:left="720" w:firstLine="720"/>
+      </w:pPr>
+      <w:r>
+        <w:t xml:space="preserve">AWS- </w:t>
+      </w:r>
+      <w:proofErr w:type="spellStart"/>
+      <w:r>
+        <w:t>Exprience</w:t>
+      </w:r>
+      <w:proofErr w:type="spellEnd"/>
+      <w:r>
+        <w:t xml:space="preserve"> - Less than 1 year </w:t>
+      </w:r>
+      <w:proofErr w:type="spellStart"/>
+      <w:r>
+        <w:t>monthsCompany</w:t>
+      </w:r>
+      <w:proofErr w:type="spellEnd"/>
+      <w:r>
+        <w:t xml:space="preserve"> Details </w:t>
+      </w:r>
+    </w:p>
+    <w:p>
+      <w:pPr>
+        <w:ind w:left="720" w:firstLine="720"/>
+      </w:pPr>
       <w:proofErr w:type="gramStart"/>
       <w:r>
-        <w:t>,abap,pipo</w:t>
+        <w:t>company</w:t>
       </w:r>
       <w:proofErr w:type="gramEnd"/>
       <w:r>
-        <w:t xml:space="preserve"> and ui5</w:t>
+        <w:t xml:space="preserve"> - DevOps</w:t>
+      </w:r>
+    </w:p>
+    <w:p>
+      <w:pPr>
+        <w:ind w:left="720" w:firstLine="720"/>
+      </w:pPr>
+      <w:proofErr w:type="gramStart"/>
+      <w:r>
+        <w:t>description</w:t>
+      </w:r>
+      <w:proofErr w:type="gramEnd"/>
+      <w:r>
+        <w:t xml:space="preserve"> - Type: DevOps Engineer.</w:t>
+      </w:r>
+    </w:p>
+    <w:p>
+      <w:pPr>
+        <w:ind w:left="720" w:firstLine="720"/>
+      </w:pPr>
+      <w:r>
+        <w:t>Platform: AWS Cloud, Azure Cloud.</w:t>
+      </w:r>
+    </w:p>
+    <w:p>
+      <w:pPr>
+        <w:ind w:left="720" w:firstLine="720"/>
+      </w:pPr>
+      <w:r>
+        <w:t xml:space="preserve">Services: AWS EC2, RDS, </w:t>
+      </w:r>
+      <w:proofErr w:type="spellStart"/>
+      <w:r>
+        <w:t>CloudFormation</w:t>
+      </w:r>
+      <w:proofErr w:type="spellEnd"/>
+      <w:r>
+        <w:t xml:space="preserve"> Template, Lambda, Dynamo DB,</w:t>
+      </w:r>
+      <w:r>
+        <w:tab/>
+      </w:r>
+      <w:r>
+        <w:tab/>
+        <w:t xml:space="preserve">Cloud Watch, Auto-scaling, Elastic Bean stalk, </w:t>
+      </w:r>
+      <w:proofErr w:type="spellStart"/>
+      <w:r>
+        <w:t>Appdynamics</w:t>
+      </w:r>
+      <w:proofErr w:type="spellEnd"/>
+      <w:r>
+        <w:t>.</w:t>
+      </w:r>
+    </w:p>
+    <w:p>
+      <w:pPr>
+        <w:ind w:left="720" w:firstLine="720"/>
+      </w:pPr>
+    </w:p>
+    <w:p>
+      <w:pPr>
+        <w:ind w:left="720" w:firstLine="720"/>
+      </w:pPr>
+      <w:r>
+        <w:t xml:space="preserve">Here I manage </w:t>
+      </w:r>
+      <w:proofErr w:type="spellStart"/>
+      <w:r>
+        <w:t>Tibco</w:t>
+      </w:r>
+      <w:proofErr w:type="spellEnd"/>
+      <w:r>
+        <w:t xml:space="preserve"> </w:t>
+      </w:r>
+      <w:proofErr w:type="spellStart"/>
+      <w:r>
+        <w:t>Spotfire</w:t>
+      </w:r>
+      <w:proofErr w:type="spellEnd"/>
+      <w:r>
+        <w:t xml:space="preserve"> enterprise &amp; Cloud Product support. Being the only Ops member in India I got a chance to recruit &amp; build entire team of 15 members. I also worked on 4 different Projects / products simultaneously and added the hired members into these products.</w:t>
       </w:r>
     </w:p>
     <w:sectPr>
@@ -688,6 +902,26 @@
     <w:name w:val="Normal"/>
     <w:qFormat/>
   </w:style>
+  <w:style w:type="paragraph" w:styleId="Heading3">
+    <w:name w:val="heading 3"/>
+    <w:basedOn w:val="Normal"/>
+    <w:link w:val="Heading3Char"/>
+    <w:uiPriority w:val="9"/>
+    <w:qFormat/>
+    <w:rsid w:val="00285586"/>
+    <w:pPr>
+      <w:spacing w:before="100" w:beforeAutospacing="1" w:after="100" w:afterAutospacing="1" w:line="240" w:lineRule="auto"/>
+      <w:outlineLvl w:val="2"/>
+    </w:pPr>
+    <w:rPr>
+      <w:rFonts w:ascii="Times New Roman" w:eastAsia="Times New Roman" w:hAnsi="Times New Roman" w:cs="Times New Roman"/>
+      <w:b/>
+      <w:bCs/>
+      <w:sz w:val="27"/>
+      <w:szCs w:val="27"/>
+      <w:lang w:eastAsia="en-IN" w:bidi="ta-IN"/>
+    </w:rPr>
+  </w:style>
   <w:style w:type="character" w:default="1" w:styleId="DefaultParagraphFont">
     <w:name w:val="Default Paragraph Font"/>
     <w:uiPriority w:val="1"/>
@@ -741,6 +975,21 @@
     <w:rPr>
       <w:color w:val="0563C1" w:themeColor="hyperlink"/>
       <w:u w:val="single"/>
+    </w:rPr>
+  </w:style>
+  <w:style w:type="character" w:customStyle="1" w:styleId="Heading3Char">
+    <w:name w:val="Heading 3 Char"/>
+    <w:basedOn w:val="DefaultParagraphFont"/>
+    <w:link w:val="Heading3"/>
+    <w:uiPriority w:val="9"/>
+    <w:rsid w:val="00285586"/>
+    <w:rPr>
+      <w:rFonts w:ascii="Times New Roman" w:eastAsia="Times New Roman" w:hAnsi="Times New Roman" w:cs="Times New Roman"/>
+      <w:b/>
+      <w:bCs/>
+      <w:sz w:val="27"/>
+      <w:szCs w:val="27"/>
+      <w:lang w:eastAsia="en-IN" w:bidi="ta-IN"/>
     </w:rPr>
   </w:style>
 </w:styles>

</xml_diff>